<commit_message>
Modificato per un migliore funzionamento e continuo analisi.
</commit_message>
<xml_diff>
--- a/C++/Liste/Analisi.docx
+++ b/C++/Liste/Analisi.docx
@@ -29,15 +29,7 @@
     </w:p>
     <w:p>
       <w:r>
-        <w:t xml:space="preserve">Creare un array di </w:t>
-      </w:r>
-      <w:proofErr w:type="spellStart"/>
-      <w:r>
-        <w:t>Struct</w:t>
-      </w:r>
-      <w:proofErr w:type="spellEnd"/>
-      <w:r>
-        <w:t xml:space="preserve"> contenente ognuna la posizione del valore successivo e un contenuto come un nome sotto forma di stringa.</w:t>
+        <w:t>Creare un array di Struct contenente ognuna la posizione del valore successivo e un contenuto come un nome sotto forma di stringa.</w:t>
       </w:r>
       <w:r>
         <w:br/>
@@ -130,40 +122,16 @@
     </w:p>
     <w:p>
       <w:r>
-        <w:t xml:space="preserve">Chiamo la </w:t>
-      </w:r>
-      <w:proofErr w:type="spellStart"/>
-      <w:r>
-        <w:t>Struct</w:t>
-      </w:r>
-      <w:proofErr w:type="spellEnd"/>
-      <w:r>
-        <w:t xml:space="preserve"> “dato”.</w:t>
+        <w:t>Chiamo la Struct “dato”.</w:t>
       </w:r>
       <w:r>
         <w:br/>
-        <w:t xml:space="preserve">Chiamo il vettore di </w:t>
-      </w:r>
-      <w:proofErr w:type="spellStart"/>
-      <w:r>
-        <w:t>Struct</w:t>
-      </w:r>
-      <w:proofErr w:type="spellEnd"/>
-      <w:r>
-        <w:t xml:space="preserve"> “dati”.</w:t>
-      </w:r>
-    </w:p>
-    <w:p>
-      <w:r>
-        <w:t xml:space="preserve">La struttura delle </w:t>
-      </w:r>
-      <w:proofErr w:type="spellStart"/>
-      <w:r>
-        <w:t>struct</w:t>
-      </w:r>
-      <w:proofErr w:type="spellEnd"/>
-      <w:r>
-        <w:t xml:space="preserve"> sarà la seguente:</w:t>
+        <w:t>Chiamo il vettore di Struct “dati”.</w:t>
+      </w:r>
+    </w:p>
+    <w:p>
+      <w:r>
+        <w:t>La struttura delle struct sarà la seguente:</w:t>
       </w:r>
       <w:r>
         <w:br/>
@@ -189,13 +157,8 @@
           <w:numId w:val="2"/>
         </w:numPr>
       </w:pPr>
-      <w:proofErr w:type="spellStart"/>
-      <w:r>
-        <w:t>Pos_Suc</w:t>
-      </w:r>
-      <w:proofErr w:type="spellEnd"/>
-      <w:r>
-        <w:t>.</w:t>
+      <w:r>
+        <w:t>Pos_Suc.</w:t>
       </w:r>
     </w:p>
     <w:p>
@@ -218,15 +181,7 @@
     </w:p>
     <w:p>
       <w:r>
-        <w:t xml:space="preserve">Inserisco tramite codice i valori nel vettore di </w:t>
-      </w:r>
-      <w:proofErr w:type="spellStart"/>
-      <w:r>
-        <w:t>Struct</w:t>
-      </w:r>
-      <w:proofErr w:type="spellEnd"/>
-      <w:r>
-        <w:t>, con le posizion</w:t>
+        <w:t>Inserisco tramite codice i valori nel vettore di Struct, con le posizion</w:t>
       </w:r>
       <w:r>
         <w:t>i</w:t>
@@ -244,7 +199,15 @@
         <w:t>Inserimento:</w:t>
       </w:r>
     </w:p>
-    <w:p/>
+    <w:p>
+      <w:r>
+        <w:t>Chiedo all’utente il valore da inserire.</w:t>
+      </w:r>
+      <w:r>
+        <w:br/>
+        <w:t>Successivamente confronto il valore da inserire e capisco in ordine alfabetico la sua posizione in cui si dovrebbe trovare, lo inserisco nel primo spazio vuoto con valore “null” e posizione puntata 0, e modifico il valore a lui precedente (in ordine alfabetico) in modo che lo punti alla sua posizione, e poi faccio in modo che lui stesso punti al suo successivo, nel caso non ci fosse, punterà al primo spazio vuoto che trova.</w:t>
+      </w:r>
+    </w:p>
     <w:p>
       <w:pPr>
         <w:pStyle w:val="Titolo2"/>
@@ -261,37 +224,12 @@
         <w:pStyle w:val="Titolo2"/>
       </w:pPr>
       <w:r>
-        <w:lastRenderedPageBreak/>
         <w:t>visualizzazione fisica:</w:t>
       </w:r>
     </w:p>
     <w:p>
       <w:r>
-        <w:t xml:space="preserve">Devo visualizzare i valori in base all’ordine fisico e non a quello logico a cui </w:t>
-      </w:r>
-      <w:proofErr w:type="gramStart"/>
-      <w:r>
-        <w:t>puntano, quindi</w:t>
-      </w:r>
-      <w:proofErr w:type="gramEnd"/>
-      <w:r>
-        <w:t xml:space="preserve"> tramite un ciclo for per il numero di elementi visualizzo il contenuto, oppure uso un ciclo </w:t>
-      </w:r>
-      <w:proofErr w:type="spellStart"/>
-      <w:r>
-        <w:t>while</w:t>
-      </w:r>
-      <w:proofErr w:type="spellEnd"/>
-      <w:r>
-        <w:t xml:space="preserve"> che continua fino a quando non viene visualizzato un valore bandiera “</w:t>
-      </w:r>
-      <w:proofErr w:type="spellStart"/>
-      <w:r>
-        <w:t>null</w:t>
-      </w:r>
-      <w:proofErr w:type="spellEnd"/>
-      <w:r>
-        <w:t>” e posizione 0 che significa che è vuoto.</w:t>
+        <w:t>Devo visualizzare i valori in base all’ordine fisico e non a quello logico a cui puntano, quindi tramite un ciclo for per il numero di elementi visualizzo il contenuto, oppure uso un ciclo while che continua fino a quando non viene visualizzato un valore bandiera “null” e posizione 0 che significa che è vuoto.</w:t>
       </w:r>
     </w:p>
     <w:p>
@@ -304,23 +242,7 @@
     </w:p>
     <w:p>
       <w:r>
-        <w:t xml:space="preserve">Devo visualizzare i valori in base alla posizione a cui ognuno punta, partendo dal primo fino all’ultimo che punterà ad una posizione contenente un valore nullo che quindi non sarà visualizzato, questo posso farlo tramite un ciclo </w:t>
-      </w:r>
-      <w:proofErr w:type="spellStart"/>
-      <w:r>
-        <w:t>while</w:t>
-      </w:r>
-      <w:proofErr w:type="spellEnd"/>
-      <w:r>
-        <w:t xml:space="preserve"> che continua fino a quando un valore “</w:t>
-      </w:r>
-      <w:proofErr w:type="spellStart"/>
-      <w:r>
-        <w:t>null</w:t>
-      </w:r>
-      <w:proofErr w:type="spellEnd"/>
-      <w:r>
-        <w:t>” e posizione 0 non venga trovato.</w:t>
+        <w:t>Devo visualizzare i valori in base alla posizione a cui ognuno punta, partendo dal primo fino all’ultimo che punterà ad una posizione contenente un valore nullo che quindi non sarà visualizzato, questo posso farlo tramite un ciclo while che continua fino a quando un valore “null” e posizione 0 non venga trovato.</w:t>
       </w:r>
     </w:p>
     <w:p>
@@ -333,15 +255,7 @@
     </w:p>
     <w:p>
       <w:r>
-        <w:t xml:space="preserve">Chiedo all’utente di inserire il nome dell’utente e tramite un ciclo usando le posizioni a cui ogni elemento punta, cerco se la stringa del nome o cognome è contenuta, in caso positivo procedo comunico all’utente in che posizione logica è stato trovato, nel caso non venga trovato comunico all’utente che il valore inserito non è contenuto nel vettore di </w:t>
-      </w:r>
-      <w:proofErr w:type="spellStart"/>
-      <w:r>
-        <w:t>Struct</w:t>
-      </w:r>
-      <w:proofErr w:type="spellEnd"/>
-      <w:r>
-        <w:t>.</w:t>
+        <w:t>Chiedo all’utente di inserire il nome dell’utente e tramite un ciclo usando le posizioni a cui ogni elemento punta, cerco se la stringa del nome o cognome è contenuta, in caso positivo procedo comunico all’utente in che posizione logica è stato trovato, nel caso non venga trovato comunico all’utente che il valore inserito non è contenuto nel vettore di Struct.</w:t>
       </w:r>
     </w:p>
     <w:p/>

</xml_diff>

<commit_message>
La ricerca ora funziona anche per il valore null, utile per trovare lo spazio vuoto dopo.
</commit_message>
<xml_diff>
--- a/C++/Liste/Analisi.docx
+++ b/C++/Liste/Analisi.docx
@@ -200,6 +200,12 @@
       </w:r>
     </w:p>
     <w:p>
+      <w:r>
+        <w:t>Controllo se ci sono spazi vuoti, in caso positivo continuo.</w:t>
+      </w:r>
+      <w:r>
+        <w:br/>
+      </w:r>
       <w:r>
         <w:t>Chiedo all’utente il valore da inserire.</w:t>
       </w:r>

</xml_diff>

<commit_message>
Deo aggiungere commenti ma si procede bene, devo anche finire l'analisi.
</commit_message>
<xml_diff>
--- a/C++/Liste/Analisi.docx
+++ b/C++/Liste/Analisi.docx
@@ -133,9 +133,6 @@
       <w:r>
         <w:t>La struttura delle struct sarà la seguente:</w:t>
       </w:r>
-      <w:r>
-        <w:br/>
-      </w:r>
     </w:p>
     <w:p>
       <w:pPr>
@@ -224,6 +221,7 @@
         <w:t>Nel caso particolare in cui il suo valore è il più piccolo mai inserito, la variabile globale logica per la lettura del primo valore deve essere modificata con la posizione del valore appena inserito.</w:t>
       </w:r>
     </w:p>
+    <w:p/>
     <w:p>
       <w:pPr>
         <w:pStyle w:val="Titolo2"/>
@@ -235,11 +233,22 @@
     </w:p>
     <w:p>
       <w:r>
-        <w:t>Cerco se il valore da rimuovere è presente e in caso affermativo procedo, setto a null e -1 la posizione in cui si trova il valore da rimuovere, e cambio il puntatore del valore precedente con quello a cui puntava il valore appena rimosso, e in caso fosse l’ultimo, lo farò puntare a -1 non essendoci nessun successivo, in caso sia il primo invece punterà sempre a qualcosa ma niente punterà a lui tranne una nuova variabile globale logica che punta al primo elemento.</w:t>
-      </w:r>
-    </w:p>
-    <w:p/>
-    <w:p/>
+        <w:t>Verifico subito una condizione di criticità, ossia se il nome da rimuovere inserito è il primo valore della lista, in caso affermativo ottengo la sua posizione puntata e la setto come nuovo valore minimo globale da cui iniziare la lettura logica (la posizione del primo elemento in sintesi) e poi setto ai valori di default “nulli” il valore alla posizione da rimuovere.</w:t>
+      </w:r>
+    </w:p>
+    <w:p>
+      <w:pPr>
+        <w:rPr>
+          <w:u w:val="single"/>
+        </w:rPr>
+      </w:pPr>
+      <w:r>
+        <w:t xml:space="preserve">In caso normale invece, in cui l’elemento da rimuovere non sia il primo, tramite un ciclo while che continua fino a quando viene </w:t>
+      </w:r>
+      <w:r>
+        <w:t>il valore viene trovato oppure la posizione puntata è quella nulla di riferimento (attualmente -1), cerco il valore leggendo la posizione di quello attuale in lettura logica e cercando con questa il valore del successivo, se corrisponde a quello da cercare, eseguo le azioni di modifica del puntatore del valore del ciclo attuale con quello del puntatore del ciclo “successivo” letto prima, e setto ai valori nulli di default il valore da rimuovere.</w:t>
+      </w:r>
+    </w:p>
     <w:p>
       <w:pPr>
         <w:pStyle w:val="Titolo2"/>

</xml_diff>